<commit_message>
Generalize pipeline to be fully template-driven
</commit_message>
<xml_diff>
--- a/input_documents/Sample_4.docx
+++ b/input_documents/Sample_4.docx
@@ -787,6 +787,17 @@
       </w:pPr>
       <w:r>
         <w:t>Jonas Fredriksen (Eksternt byrå)</w:t>
+      </w:r>
+    </w:p>
+    <w:p>
+      <w:pPr>
+        <w:numPr>
+          <w:ilvl w:val="0"/>
+          <w:numId w:val="7"/>
+        </w:numPr>
+      </w:pPr>
+      <w:r>
+        <w:t>Ola Hansen</w:t>
       </w:r>
     </w:p>
     <w:p>

</xml_diff>

<commit_message>
Logging with IDs not found
</commit_message>
<xml_diff>
--- a/input_documents/Sample_4.docx
+++ b/input_documents/Sample_4.docx
@@ -518,6 +518,12 @@
           <w:lang w:val="nb-NO"/>
         </w:rPr>
         <w:t>Status er ikke påbegynt.</w:t>
+      </w:r>
+      <w:r>
+        <w:rPr>
+          <w:lang w:val="nb-NO"/>
+        </w:rPr>
+        <w:t xml:space="preserve"> Møtet er ikke gjentakende.</w:t>
       </w:r>
     </w:p>
     <w:p>

</xml_diff>